<commit_message>
Mise à jour automatique de la fiche de test -Wed Mar 19 13:57:05     2025
</commit_message>
<xml_diff>
--- a/FC N°1 Test SYSTEL - FIREWAR V2B - V1.docx
+++ b/FC N°1 Test SYSTEL - FIREWAR V2B - V1.docx
@@ -1,6 +1,6 @@
 
 <file path=word/document.xml><?xml version="1.0" encoding="utf-8"?>
-<w:document xmlns:wpc="http://schemas.microsoft.com/office/word/2010/wordprocessingCanvas" xmlns:cx="http://schemas.microsoft.com/office/drawing/2014/chartex" xmlns:cx1="http://schemas.microsoft.com/office/drawing/2015/9/8/chartex" xmlns:cx2="http://schemas.microsoft.com/office/drawing/2015/10/21/chartex" xmlns:cx3="http://schemas.microsoft.com/office/drawing/2016/5/9/chartex" xmlns:cx4="http://schemas.microsoft.com/office/drawing/2016/5/10/chartex" xmlns:cx5="http://schemas.microsoft.com/office/drawing/2016/5/11/chartex" xmlns:cx6="http://schemas.microsoft.com/office/drawing/2016/5/12/chartex" xmlns:cx7="http://schemas.microsoft.com/office/drawing/2016/5/13/chartex" xmlns:cx8="http://schemas.microsoft.com/office/drawing/2016/5/14/chartex" xmlns:mc="http://schemas.openxmlformats.org/markup-compatibility/2006" xmlns:aink="http://schemas.microsoft.com/office/drawing/2016/ink" xmlns:am3d="http://schemas.microsoft.com/office/drawing/2017/model3d" xmlns:o="urn:schemas-microsoft-com:office:office" xmlns:oel="http://schemas.microsoft.com/office/2019/extlst" xmlns:r="http://schemas.openxmlformats.org/officeDocument/2006/relationships" xmlns:m="http://schemas.openxmlformats.org/officeDocument/2006/math" xmlns:v="urn:schemas-microsoft-com:vml" xmlns:wp14="http://schemas.microsoft.com/office/word/2010/wordprocessingDrawing" xmlns:wp="http://schemas.openxmlformats.org/drawingml/2006/wordprocessingDrawing" xmlns:w10="urn:schemas-microsoft-com:office:word" xmlns:w="http://schemas.openxmlformats.org/wordprocessingml/2006/main" xmlns:w14="http://schemas.microsoft.com/office/word/2010/wordml" xmlns:w15="http://schemas.microsoft.com/office/word/2012/wordml" xmlns:w16cex="http://schemas.microsoft.com/office/word/2018/wordml/cex" xmlns:w16cid="http://schemas.microsoft.com/office/word/2016/wordml/cid" xmlns:w16="http://schemas.microsoft.com/office/word/2018/wordml" xmlns:w16du="http://schemas.microsoft.com/office/word/2023/wordml/word16du" xmlns:w16sdtdh="http://schemas.microsoft.com/office/word/2020/wordml/sdtdatahash" xmlns:w16se="http://schemas.microsoft.com/office/word/2015/wordml/symex" xmlns:wpg="http://schemas.microsoft.com/office/word/2010/wordprocessingGroup" xmlns:wpi="http://schemas.microsoft.com/office/word/2010/wordprocessingInk" xmlns:wne="http://schemas.microsoft.com/office/word/2006/wordml" xmlns:wps="http://schemas.microsoft.com/office/word/2010/wordprocessingShape" mc:Ignorable="w14 w15 w16se w16cid w16 w16cex w16sdtdh w16du wp14">
+<w:document xmlns:wpc="http://schemas.microsoft.com/office/word/2010/wordprocessingCanvas" xmlns:cx="http://schemas.microsoft.com/office/drawing/2014/chartex" xmlns:cx1="http://schemas.microsoft.com/office/drawing/2015/9/8/chartex" xmlns:cx2="http://schemas.microsoft.com/office/drawing/2015/10/21/chartex" xmlns:cx3="http://schemas.microsoft.com/office/drawing/2016/5/9/chartex" xmlns:cx4="http://schemas.microsoft.com/office/drawing/2016/5/10/chartex" xmlns:cx5="http://schemas.microsoft.com/office/drawing/2016/5/11/chartex" xmlns:cx6="http://schemas.microsoft.com/office/drawing/2016/5/12/chartex" xmlns:cx7="http://schemas.microsoft.com/office/drawing/2016/5/13/chartex" xmlns:cx8="http://schemas.microsoft.com/office/drawing/2016/5/14/chartex" xmlns:mc="http://schemas.openxmlformats.org/markup-compatibility/2006" xmlns:aink="http://schemas.microsoft.com/office/drawing/2016/ink" xmlns:am3d="http://schemas.microsoft.com/office/drawing/2017/model3d" xmlns:o="urn:schemas-microsoft-com:office:office" xmlns:oel="http://schemas.microsoft.com/office/2019/extlst" xmlns:r="http://schemas.openxmlformats.org/officeDocument/2006/relationships" xmlns:m="http://schemas.openxmlformats.org/officeDocument/2006/math" xmlns:v="urn:schemas-microsoft-com:vml" xmlns:wp14="http://schemas.microsoft.com/office/word/2010/wordprocessingDrawing" xmlns:wp="http://schemas.openxmlformats.org/drawingml/2006/wordprocessingDrawing" xmlns:w10="urn:schemas-microsoft-com:office:word" xmlns:w="http://schemas.openxmlformats.org/wordprocessingml/2006/main" xmlns:w14="http://schemas.microsoft.com/office/word/2010/wordml" xmlns:w15="http://schemas.microsoft.com/office/word/2012/wordml" xmlns:w16cex="http://schemas.microsoft.com/office/word/2018/wordml/cex" xmlns:w16cid="http://schemas.microsoft.com/office/word/2016/wordml/cid" xmlns:w16="http://schemas.microsoft.com/office/word/2018/wordml" xmlns:w16du="http://schemas.microsoft.com/office/word/2023/wordml/word16du" xmlns:w16sdtdh="http://schemas.microsoft.com/office/word/2020/wordml/sdtdatahash" xmlns:w16sdtfl="http://schemas.microsoft.com/office/word/2024/wordml/sdtformatlock" xmlns:w16se="http://schemas.microsoft.com/office/word/2015/wordml/symex" xmlns:wpg="http://schemas.microsoft.com/office/word/2010/wordprocessingGroup" xmlns:wpi="http://schemas.microsoft.com/office/word/2010/wordprocessingInk" xmlns:wne="http://schemas.microsoft.com/office/word/2006/wordml" xmlns:wps="http://schemas.microsoft.com/office/word/2010/wordprocessingShape" mc:Ignorable="w14 w15 w16se w16cid w16 w16cex w16sdtdh w16sdtfl w16du wp14">
   <w:body>
     <w:tbl>
       <w:tblPr>
@@ -2406,6 +2406,15 @@
                 <w:lang w:val="en-US" w:eastAsia="fr-FR"/>
               </w:rPr>
             </w:pPr>
+            <w:r>
+              <w:rPr>
+                <w:rFonts w:ascii="Century Gothic" w:eastAsia="Times New Roman" w:hAnsi="Century Gothic" w:cs="Arial"/>
+                <w:sz w:val="20"/>
+                <w:szCs w:val="20"/>
+                <w:lang w:val="en-US" w:eastAsia="fr-FR"/>
+              </w:rPr>
+              <w:t xml:space="preserve">Nok </w:t>
+            </w:r>
           </w:p>
         </w:tc>
         <w:tc>
@@ -3085,6 +3094,15 @@
                 <w:lang w:eastAsia="fr-FR"/>
               </w:rPr>
             </w:pPr>
+            <w:r>
+              <w:rPr>
+                <w:rFonts w:ascii="Century Gothic" w:eastAsia="Times New Roman" w:hAnsi="Century Gothic" w:cs="Arial"/>
+                <w:sz w:val="20"/>
+                <w:szCs w:val="20"/>
+                <w:lang w:eastAsia="fr-FR"/>
+              </w:rPr>
+              <w:t>nok</w:t>
+            </w:r>
           </w:p>
         </w:tc>
         <w:tc>
@@ -3151,23 +3169,7 @@
                 <w:rFonts w:ascii="Century Gothic" w:eastAsia="Times New Roman" w:hAnsi="Century Gothic" w:cs="Arial"/>
                 <w:lang w:val="en-US" w:eastAsia="fr-FR"/>
               </w:rPr>
-              <w:t xml:space="preserve">GPS </w:t>
-            </w:r>
-            <w:proofErr w:type="gramStart"/>
-            <w:r>
-              <w:rPr>
-                <w:rFonts w:ascii="Century Gothic" w:eastAsia="Times New Roman" w:hAnsi="Century Gothic" w:cs="Arial"/>
-                <w:lang w:val="en-US" w:eastAsia="fr-FR"/>
-              </w:rPr>
-              <w:t>test :</w:t>
-            </w:r>
-            <w:proofErr w:type="gramEnd"/>
-            <w:r>
-              <w:rPr>
-                <w:rFonts w:ascii="Century Gothic" w:eastAsia="Times New Roman" w:hAnsi="Century Gothic" w:cs="Arial"/>
-                <w:lang w:val="en-US" w:eastAsia="fr-FR"/>
-              </w:rPr>
-              <w:t xml:space="preserve"> Searching for u-</w:t>
+              <w:t>GPS test : Searching for u-</w:t>
             </w:r>
             <w:proofErr w:type="spellStart"/>
             <w:r>
@@ -3251,6 +3253,17 @@
                 <w:lang w:val="en-US" w:eastAsia="fr-FR"/>
               </w:rPr>
             </w:pPr>
+            <w:proofErr w:type="spellStart"/>
+            <w:r>
+              <w:rPr>
+                <w:rFonts w:ascii="Century Gothic" w:eastAsia="Times New Roman" w:hAnsi="Century Gothic" w:cs="Arial"/>
+                <w:sz w:val="20"/>
+                <w:szCs w:val="20"/>
+                <w:lang w:val="en-US" w:eastAsia="fr-FR"/>
+              </w:rPr>
+              <w:t>nok</w:t>
+            </w:r>
+            <w:proofErr w:type="spellEnd"/>
           </w:p>
         </w:tc>
         <w:tc>
@@ -4352,7 +4365,7 @@
 </file>
 
 <file path=word/endnotes.xml><?xml version="1.0" encoding="utf-8"?>
-<w:endnotes xmlns:wpc="http://schemas.microsoft.com/office/word/2010/wordprocessingCanvas" xmlns:cx="http://schemas.microsoft.com/office/drawing/2014/chartex" xmlns:cx1="http://schemas.microsoft.com/office/drawing/2015/9/8/chartex" xmlns:cx2="http://schemas.microsoft.com/office/drawing/2015/10/21/chartex" xmlns:cx3="http://schemas.microsoft.com/office/drawing/2016/5/9/chartex" xmlns:cx4="http://schemas.microsoft.com/office/drawing/2016/5/10/chartex" xmlns:cx5="http://schemas.microsoft.com/office/drawing/2016/5/11/chartex" xmlns:cx6="http://schemas.microsoft.com/office/drawing/2016/5/12/chartex" xmlns:cx7="http://schemas.microsoft.com/office/drawing/2016/5/13/chartex" xmlns:cx8="http://schemas.microsoft.com/office/drawing/2016/5/14/chartex" xmlns:mc="http://schemas.openxmlformats.org/markup-compatibility/2006" xmlns:aink="http://schemas.microsoft.com/office/drawing/2016/ink" xmlns:am3d="http://schemas.microsoft.com/office/drawing/2017/model3d" xmlns:o="urn:schemas-microsoft-com:office:office" xmlns:oel="http://schemas.microsoft.com/office/2019/extlst" xmlns:r="http://schemas.openxmlformats.org/officeDocument/2006/relationships" xmlns:m="http://schemas.openxmlformats.org/officeDocument/2006/math" xmlns:v="urn:schemas-microsoft-com:vml" xmlns:wp14="http://schemas.microsoft.com/office/word/2010/wordprocessingDrawing" xmlns:wp="http://schemas.openxmlformats.org/drawingml/2006/wordprocessingDrawing" xmlns:w10="urn:schemas-microsoft-com:office:word" xmlns:w="http://schemas.openxmlformats.org/wordprocessingml/2006/main" xmlns:w14="http://schemas.microsoft.com/office/word/2010/wordml" xmlns:w15="http://schemas.microsoft.com/office/word/2012/wordml" xmlns:w16cex="http://schemas.microsoft.com/office/word/2018/wordml/cex" xmlns:w16cid="http://schemas.microsoft.com/office/word/2016/wordml/cid" xmlns:w16="http://schemas.microsoft.com/office/word/2018/wordml" xmlns:w16du="http://schemas.microsoft.com/office/word/2023/wordml/word16du" xmlns:w16sdtdh="http://schemas.microsoft.com/office/word/2020/wordml/sdtdatahash" xmlns:w16se="http://schemas.microsoft.com/office/word/2015/wordml/symex" xmlns:wpg="http://schemas.microsoft.com/office/word/2010/wordprocessingGroup" xmlns:wpi="http://schemas.microsoft.com/office/word/2010/wordprocessingInk" xmlns:wne="http://schemas.microsoft.com/office/word/2006/wordml" xmlns:wps="http://schemas.microsoft.com/office/word/2010/wordprocessingShape" mc:Ignorable="w14 w15 w16se w16cid w16 w16cex w16sdtdh w16du wp14">
+<w:endnotes xmlns:wpc="http://schemas.microsoft.com/office/word/2010/wordprocessingCanvas" xmlns:cx="http://schemas.microsoft.com/office/drawing/2014/chartex" xmlns:cx1="http://schemas.microsoft.com/office/drawing/2015/9/8/chartex" xmlns:cx2="http://schemas.microsoft.com/office/drawing/2015/10/21/chartex" xmlns:cx3="http://schemas.microsoft.com/office/drawing/2016/5/9/chartex" xmlns:cx4="http://schemas.microsoft.com/office/drawing/2016/5/10/chartex" xmlns:cx5="http://schemas.microsoft.com/office/drawing/2016/5/11/chartex" xmlns:cx6="http://schemas.microsoft.com/office/drawing/2016/5/12/chartex" xmlns:cx7="http://schemas.microsoft.com/office/drawing/2016/5/13/chartex" xmlns:cx8="http://schemas.microsoft.com/office/drawing/2016/5/14/chartex" xmlns:mc="http://schemas.openxmlformats.org/markup-compatibility/2006" xmlns:aink="http://schemas.microsoft.com/office/drawing/2016/ink" xmlns:am3d="http://schemas.microsoft.com/office/drawing/2017/model3d" xmlns:o="urn:schemas-microsoft-com:office:office" xmlns:oel="http://schemas.microsoft.com/office/2019/extlst" xmlns:r="http://schemas.openxmlformats.org/officeDocument/2006/relationships" xmlns:m="http://schemas.openxmlformats.org/officeDocument/2006/math" xmlns:v="urn:schemas-microsoft-com:vml" xmlns:wp14="http://schemas.microsoft.com/office/word/2010/wordprocessingDrawing" xmlns:wp="http://schemas.openxmlformats.org/drawingml/2006/wordprocessingDrawing" xmlns:w10="urn:schemas-microsoft-com:office:word" xmlns:w="http://schemas.openxmlformats.org/wordprocessingml/2006/main" xmlns:w14="http://schemas.microsoft.com/office/word/2010/wordml" xmlns:w15="http://schemas.microsoft.com/office/word/2012/wordml" xmlns:w16cex="http://schemas.microsoft.com/office/word/2018/wordml/cex" xmlns:w16cid="http://schemas.microsoft.com/office/word/2016/wordml/cid" xmlns:w16="http://schemas.microsoft.com/office/word/2018/wordml" xmlns:w16du="http://schemas.microsoft.com/office/word/2023/wordml/word16du" xmlns:w16sdtdh="http://schemas.microsoft.com/office/word/2020/wordml/sdtdatahash" xmlns:w16sdtfl="http://schemas.microsoft.com/office/word/2024/wordml/sdtformatlock" xmlns:w16se="http://schemas.microsoft.com/office/word/2015/wordml/symex" xmlns:wpg="http://schemas.microsoft.com/office/word/2010/wordprocessingGroup" xmlns:wpi="http://schemas.microsoft.com/office/word/2010/wordprocessingInk" xmlns:wne="http://schemas.microsoft.com/office/word/2006/wordml" xmlns:wps="http://schemas.microsoft.com/office/word/2010/wordprocessingShape" mc:Ignorable="w14 w15 w16se w16cid w16 w16cex w16sdtdh w16sdtfl w16du wp14">
   <w:endnote w:type="separator" w:id="-1">
     <w:p>
       <w:pPr>
@@ -4377,7 +4390,7 @@
 </file>
 
 <file path=word/footnotes.xml><?xml version="1.0" encoding="utf-8"?>
-<w:footnotes xmlns:wpc="http://schemas.microsoft.com/office/word/2010/wordprocessingCanvas" xmlns:cx="http://schemas.microsoft.com/office/drawing/2014/chartex" xmlns:cx1="http://schemas.microsoft.com/office/drawing/2015/9/8/chartex" xmlns:cx2="http://schemas.microsoft.com/office/drawing/2015/10/21/chartex" xmlns:cx3="http://schemas.microsoft.com/office/drawing/2016/5/9/chartex" xmlns:cx4="http://schemas.microsoft.com/office/drawing/2016/5/10/chartex" xmlns:cx5="http://schemas.microsoft.com/office/drawing/2016/5/11/chartex" xmlns:cx6="http://schemas.microsoft.com/office/drawing/2016/5/12/chartex" xmlns:cx7="http://schemas.microsoft.com/office/drawing/2016/5/13/chartex" xmlns:cx8="http://schemas.microsoft.com/office/drawing/2016/5/14/chartex" xmlns:mc="http://schemas.openxmlformats.org/markup-compatibility/2006" xmlns:aink="http://schemas.microsoft.com/office/drawing/2016/ink" xmlns:am3d="http://schemas.microsoft.com/office/drawing/2017/model3d" xmlns:o="urn:schemas-microsoft-com:office:office" xmlns:oel="http://schemas.microsoft.com/office/2019/extlst" xmlns:r="http://schemas.openxmlformats.org/officeDocument/2006/relationships" xmlns:m="http://schemas.openxmlformats.org/officeDocument/2006/math" xmlns:v="urn:schemas-microsoft-com:vml" xmlns:wp14="http://schemas.microsoft.com/office/word/2010/wordprocessingDrawing" xmlns:wp="http://schemas.openxmlformats.org/drawingml/2006/wordprocessingDrawing" xmlns:w10="urn:schemas-microsoft-com:office:word" xmlns:w="http://schemas.openxmlformats.org/wordprocessingml/2006/main" xmlns:w14="http://schemas.microsoft.com/office/word/2010/wordml" xmlns:w15="http://schemas.microsoft.com/office/word/2012/wordml" xmlns:w16cex="http://schemas.microsoft.com/office/word/2018/wordml/cex" xmlns:w16cid="http://schemas.microsoft.com/office/word/2016/wordml/cid" xmlns:w16="http://schemas.microsoft.com/office/word/2018/wordml" xmlns:w16du="http://schemas.microsoft.com/office/word/2023/wordml/word16du" xmlns:w16sdtdh="http://schemas.microsoft.com/office/word/2020/wordml/sdtdatahash" xmlns:w16se="http://schemas.microsoft.com/office/word/2015/wordml/symex" xmlns:wpg="http://schemas.microsoft.com/office/word/2010/wordprocessingGroup" xmlns:wpi="http://schemas.microsoft.com/office/word/2010/wordprocessingInk" xmlns:wne="http://schemas.microsoft.com/office/word/2006/wordml" xmlns:wps="http://schemas.microsoft.com/office/word/2010/wordprocessingShape" mc:Ignorable="w14 w15 w16se w16cid w16 w16cex w16sdtdh w16du wp14">
+<w:footnotes xmlns:wpc="http://schemas.microsoft.com/office/word/2010/wordprocessingCanvas" xmlns:cx="http://schemas.microsoft.com/office/drawing/2014/chartex" xmlns:cx1="http://schemas.microsoft.com/office/drawing/2015/9/8/chartex" xmlns:cx2="http://schemas.microsoft.com/office/drawing/2015/10/21/chartex" xmlns:cx3="http://schemas.microsoft.com/office/drawing/2016/5/9/chartex" xmlns:cx4="http://schemas.microsoft.com/office/drawing/2016/5/10/chartex" xmlns:cx5="http://schemas.microsoft.com/office/drawing/2016/5/11/chartex" xmlns:cx6="http://schemas.microsoft.com/office/drawing/2016/5/12/chartex" xmlns:cx7="http://schemas.microsoft.com/office/drawing/2016/5/13/chartex" xmlns:cx8="http://schemas.microsoft.com/office/drawing/2016/5/14/chartex" xmlns:mc="http://schemas.openxmlformats.org/markup-compatibility/2006" xmlns:aink="http://schemas.microsoft.com/office/drawing/2016/ink" xmlns:am3d="http://schemas.microsoft.com/office/drawing/2017/model3d" xmlns:o="urn:schemas-microsoft-com:office:office" xmlns:oel="http://schemas.microsoft.com/office/2019/extlst" xmlns:r="http://schemas.openxmlformats.org/officeDocument/2006/relationships" xmlns:m="http://schemas.openxmlformats.org/officeDocument/2006/math" xmlns:v="urn:schemas-microsoft-com:vml" xmlns:wp14="http://schemas.microsoft.com/office/word/2010/wordprocessingDrawing" xmlns:wp="http://schemas.openxmlformats.org/drawingml/2006/wordprocessingDrawing" xmlns:w10="urn:schemas-microsoft-com:office:word" xmlns:w="http://schemas.openxmlformats.org/wordprocessingml/2006/main" xmlns:w14="http://schemas.microsoft.com/office/word/2010/wordml" xmlns:w15="http://schemas.microsoft.com/office/word/2012/wordml" xmlns:w16cex="http://schemas.microsoft.com/office/word/2018/wordml/cex" xmlns:w16cid="http://schemas.microsoft.com/office/word/2016/wordml/cid" xmlns:w16="http://schemas.microsoft.com/office/word/2018/wordml" xmlns:w16du="http://schemas.microsoft.com/office/word/2023/wordml/word16du" xmlns:w16sdtdh="http://schemas.microsoft.com/office/word/2020/wordml/sdtdatahash" xmlns:w16sdtfl="http://schemas.microsoft.com/office/word/2024/wordml/sdtformatlock" xmlns:w16se="http://schemas.microsoft.com/office/word/2015/wordml/symex" xmlns:wpg="http://schemas.microsoft.com/office/word/2010/wordprocessingGroup" xmlns:wpi="http://schemas.microsoft.com/office/word/2010/wordprocessingInk" xmlns:wne="http://schemas.microsoft.com/office/word/2006/wordml" xmlns:wps="http://schemas.microsoft.com/office/word/2010/wordprocessingShape" mc:Ignorable="w14 w15 w16se w16cid w16 w16cex w16sdtdh w16sdtfl w16du wp14">
   <w:footnote w:type="separator" w:id="-1">
     <w:p>
       <w:pPr>
@@ -4405,7 +4418,7 @@
 </file>
 
 <file path=word/styles.xml><?xml version="1.0" encoding="utf-8"?>
-<w:styles xmlns:mc="http://schemas.openxmlformats.org/markup-compatibility/2006" xmlns:r="http://schemas.openxmlformats.org/officeDocument/2006/relationships" xmlns:w="http://schemas.openxmlformats.org/wordprocessingml/2006/main" xmlns:w14="http://schemas.microsoft.com/office/word/2010/wordml" xmlns:w15="http://schemas.microsoft.com/office/word/2012/wordml" xmlns:w16cex="http://schemas.microsoft.com/office/word/2018/wordml/cex" xmlns:w16cid="http://schemas.microsoft.com/office/word/2016/wordml/cid" xmlns:w16="http://schemas.microsoft.com/office/word/2018/wordml" xmlns:w16du="http://schemas.microsoft.com/office/word/2023/wordml/word16du" xmlns:w16sdtdh="http://schemas.microsoft.com/office/word/2020/wordml/sdtdatahash" xmlns:w16se="http://schemas.microsoft.com/office/word/2015/wordml/symex" mc:Ignorable="w14 w15 w16se w16cid w16 w16cex w16sdtdh w16du">
+<w:styles xmlns:mc="http://schemas.openxmlformats.org/markup-compatibility/2006" xmlns:r="http://schemas.openxmlformats.org/officeDocument/2006/relationships" xmlns:w="http://schemas.openxmlformats.org/wordprocessingml/2006/main" xmlns:w14="http://schemas.microsoft.com/office/word/2010/wordml" xmlns:w15="http://schemas.microsoft.com/office/word/2012/wordml" xmlns:w16cex="http://schemas.microsoft.com/office/word/2018/wordml/cex" xmlns:w16cid="http://schemas.microsoft.com/office/word/2016/wordml/cid" xmlns:w16="http://schemas.microsoft.com/office/word/2018/wordml" xmlns:w16du="http://schemas.microsoft.com/office/word/2023/wordml/word16du" xmlns:w16sdtdh="http://schemas.microsoft.com/office/word/2020/wordml/sdtdatahash" xmlns:w16sdtfl="http://schemas.microsoft.com/office/word/2024/wordml/sdtformatlock" xmlns:w16se="http://schemas.microsoft.com/office/word/2015/wordml/symex" mc:Ignorable="w14 w15 w16se w16cid w16 w16cex w16sdtdh w16sdtfl w16du">
   <w:docDefaults>
     <w:rPrDefault>
       <w:rPr>

</xml_diff>

<commit_message>
Mise à jour automatique de la fiche de test - Wed Mar 19 14:18:23     2025
</commit_message>
<xml_diff>
--- a/FC N°1 Test SYSTEL - FIREWAR V2B - V1.docx
+++ b/FC N°1 Test SYSTEL - FIREWAR V2B - V1.docx
@@ -1277,6 +1277,15 @@
                 <w:lang w:eastAsia="fr-FR"/>
               </w:rPr>
             </w:pPr>
+            <w:r>
+              <w:rPr>
+                <w:rFonts w:ascii="Century Gothic" w:eastAsia="Times New Roman" w:hAnsi="Century Gothic" w:cs="Arial"/>
+                <w:sz w:val="20"/>
+                <w:szCs w:val="20"/>
+                <w:lang w:eastAsia="fr-FR"/>
+              </w:rPr>
+              <w:t xml:space="preserve">Nok </w:t>
+            </w:r>
           </w:p>
         </w:tc>
         <w:tc>
@@ -1420,6 +1429,15 @@
                 <w:lang w:eastAsia="fr-FR"/>
               </w:rPr>
             </w:pPr>
+            <w:r>
+              <w:rPr>
+                <w:rFonts w:ascii="Century Gothic" w:eastAsia="Times New Roman" w:hAnsi="Century Gothic" w:cs="Arial"/>
+                <w:sz w:val="20"/>
+                <w:szCs w:val="20"/>
+                <w:lang w:eastAsia="fr-FR"/>
+              </w:rPr>
+              <w:t xml:space="preserve">NOK </w:t>
+            </w:r>
           </w:p>
         </w:tc>
         <w:tc>
@@ -1554,6 +1572,15 @@
                 <w:lang w:val="en-US" w:eastAsia="fr-FR"/>
               </w:rPr>
             </w:pPr>
+            <w:r>
+              <w:rPr>
+                <w:rFonts w:ascii="Century Gothic" w:eastAsia="Times New Roman" w:hAnsi="Century Gothic" w:cs="Arial"/>
+                <w:sz w:val="20"/>
+                <w:szCs w:val="20"/>
+                <w:lang w:val="en-US" w:eastAsia="fr-FR"/>
+              </w:rPr>
+              <w:t>Nok</w:t>
+            </w:r>
           </w:p>
         </w:tc>
         <w:tc>
@@ -1678,6 +1705,26 @@
               <w:right w:w="70" w:type="dxa"/>
             </w:tcMar>
           </w:tcPr>
+          <w:p>
+            <w:pPr>
+              <w:spacing w:after="0" w:line="240" w:lineRule="auto"/>
+              <w:rPr>
+                <w:rFonts w:ascii="Century Gothic" w:eastAsia="Times New Roman" w:hAnsi="Century Gothic" w:cs="Arial"/>
+                <w:sz w:val="20"/>
+                <w:szCs w:val="20"/>
+                <w:lang w:val="en-US" w:eastAsia="fr-FR"/>
+              </w:rPr>
+            </w:pPr>
+            <w:r>
+              <w:rPr>
+                <w:rFonts w:ascii="Century Gothic" w:eastAsia="Times New Roman" w:hAnsi="Century Gothic" w:cs="Arial"/>
+                <w:sz w:val="20"/>
+                <w:szCs w:val="20"/>
+                <w:lang w:val="en-US" w:eastAsia="fr-FR"/>
+              </w:rPr>
+              <w:t>Nok</w:t>
+            </w:r>
+          </w:p>
           <w:p>
             <w:pPr>
               <w:spacing w:after="0" w:line="240" w:lineRule="auto"/>

</xml_diff>

<commit_message>
Mise à jour automatique de la fiche de test - Wed Mar 19 14:21:33     2025
</commit_message>
<xml_diff>
--- a/FC N°1 Test SYSTEL - FIREWAR V2B - V1.docx
+++ b/FC N°1 Test SYSTEL - FIREWAR V2B - V1.docx
@@ -1195,21 +1195,12 @@
               </w:rPr>
               <w:t xml:space="preserve">Battery Test : </w:t>
             </w:r>
-            <w:proofErr w:type="spellStart"/>
-            <w:r>
-              <w:rPr>
-                <w:rFonts w:ascii="Century Gothic" w:eastAsia="Times New Roman" w:hAnsi="Century Gothic" w:cs="Arial"/>
-                <w:lang w:eastAsia="fr-FR"/>
-              </w:rPr>
-              <w:t>battery</w:t>
-            </w:r>
-            <w:proofErr w:type="spellEnd"/>
-            <w:r>
-              <w:rPr>
-                <w:rFonts w:ascii="Century Gothic" w:eastAsia="Times New Roman" w:hAnsi="Century Gothic" w:cs="Arial"/>
-                <w:lang w:eastAsia="fr-FR"/>
-              </w:rPr>
-              <w:t xml:space="preserve"> voltage</w:t>
+            <w:r>
+              <w:rPr>
+                <w:rFonts w:ascii="Century Gothic" w:eastAsia="Times New Roman" w:hAnsi="Century Gothic" w:cs="Arial"/>
+                <w:lang w:eastAsia="fr-FR"/>
+              </w:rPr>
+              <w:t>battery voltage</w:t>
             </w:r>
           </w:p>
         </w:tc>
@@ -1352,17 +1343,8 @@
                 <w:rFonts w:ascii="Century Gothic" w:eastAsia="Times New Roman" w:hAnsi="Century Gothic" w:cs="Arial"/>
                 <w:lang w:eastAsia="fr-FR"/>
               </w:rPr>
-              <w:t xml:space="preserve">Battery test </w:t>
-            </w:r>
-            <w:proofErr w:type="spellStart"/>
-            <w:r>
-              <w:rPr>
-                <w:rFonts w:ascii="Century Gothic" w:eastAsia="Times New Roman" w:hAnsi="Century Gothic" w:cs="Arial"/>
-                <w:lang w:eastAsia="fr-FR"/>
-              </w:rPr>
-              <w:t>finished</w:t>
-            </w:r>
-            <w:proofErr w:type="spellEnd"/>
+              <w:t>Battery test finished</w:t>
+            </w:r>
           </w:p>
         </w:tc>
         <w:tc>
@@ -1883,6 +1865,15 @@
                 <w:lang w:val="en-US" w:eastAsia="fr-FR"/>
               </w:rPr>
             </w:pPr>
+            <w:r>
+              <w:rPr>
+                <w:rFonts w:ascii="Century Gothic" w:eastAsia="Times New Roman" w:hAnsi="Century Gothic" w:cs="Arial"/>
+                <w:sz w:val="20"/>
+                <w:szCs w:val="20"/>
+                <w:lang w:val="en-US" w:eastAsia="fr-FR"/>
+              </w:rPr>
+              <w:t>NOK</w:t>
+            </w:r>
           </w:p>
         </w:tc>
         <w:tc>
@@ -1949,23 +1940,7 @@
                 <w:rFonts w:ascii="Century Gothic" w:eastAsia="Times New Roman" w:hAnsi="Century Gothic" w:cs="Arial"/>
                 <w:lang w:eastAsia="fr-FR"/>
               </w:rPr>
-              <w:t xml:space="preserve">Read data </w:t>
-            </w:r>
-            <w:proofErr w:type="spellStart"/>
-            <w:r>
-              <w:rPr>
-                <w:rFonts w:ascii="Century Gothic" w:eastAsia="Times New Roman" w:hAnsi="Century Gothic" w:cs="Arial"/>
-                <w:lang w:eastAsia="fr-FR"/>
-              </w:rPr>
-              <w:t>from</w:t>
-            </w:r>
-            <w:proofErr w:type="spellEnd"/>
-            <w:r>
-              <w:rPr>
-                <w:rFonts w:ascii="Century Gothic" w:eastAsia="Times New Roman" w:hAnsi="Century Gothic" w:cs="Arial"/>
-                <w:lang w:eastAsia="fr-FR"/>
-              </w:rPr>
-              <w:t xml:space="preserve"> BME680</w:t>
+              <w:t>Read data from BME680</w:t>
             </w:r>
           </w:p>
         </w:tc>
@@ -2033,6 +2008,15 @@
                 <w:lang w:val="en-US" w:eastAsia="fr-FR"/>
               </w:rPr>
             </w:pPr>
+            <w:r>
+              <w:rPr>
+                <w:rFonts w:ascii="Century Gothic" w:eastAsia="Times New Roman" w:hAnsi="Century Gothic" w:cs="Arial"/>
+                <w:sz w:val="20"/>
+                <w:szCs w:val="20"/>
+                <w:lang w:val="en-US" w:eastAsia="fr-FR"/>
+              </w:rPr>
+              <w:t>NOK</w:t>
+            </w:r>
           </w:p>
         </w:tc>
         <w:tc>
@@ -2099,17 +2083,8 @@
                 <w:rFonts w:ascii="Century Gothic" w:eastAsia="Times New Roman" w:hAnsi="Century Gothic" w:cs="Arial"/>
                 <w:lang w:eastAsia="fr-FR"/>
               </w:rPr>
-              <w:t xml:space="preserve">BME680 test : </w:t>
-            </w:r>
-            <w:proofErr w:type="spellStart"/>
-            <w:r>
-              <w:rPr>
-                <w:rFonts w:ascii="Century Gothic" w:eastAsia="Times New Roman" w:hAnsi="Century Gothic" w:cs="Arial"/>
-                <w:lang w:eastAsia="fr-FR"/>
-              </w:rPr>
-              <w:t>Temperature</w:t>
-            </w:r>
-            <w:proofErr w:type="spellEnd"/>
+              <w:t>BME680 test : Temperature</w:t>
+            </w:r>
           </w:p>
         </w:tc>
         <w:tc>
@@ -2176,6 +2151,15 @@
                 <w:lang w:val="en-US" w:eastAsia="fr-FR"/>
               </w:rPr>
             </w:pPr>
+            <w:r>
+              <w:rPr>
+                <w:rFonts w:ascii="Century Gothic" w:eastAsia="Times New Roman" w:hAnsi="Century Gothic" w:cs="Arial"/>
+                <w:sz w:val="20"/>
+                <w:szCs w:val="20"/>
+                <w:lang w:val="en-US" w:eastAsia="fr-FR"/>
+              </w:rPr>
+              <w:t>NOK</w:t>
+            </w:r>
           </w:p>
         </w:tc>
         <w:tc>
@@ -2310,6 +2294,15 @@
                 <w:lang w:val="en-US" w:eastAsia="fr-FR"/>
               </w:rPr>
             </w:pPr>
+            <w:r>
+              <w:rPr>
+                <w:rFonts w:ascii="Century Gothic" w:eastAsia="Times New Roman" w:hAnsi="Century Gothic" w:cs="Arial"/>
+                <w:sz w:val="20"/>
+                <w:szCs w:val="20"/>
+                <w:lang w:val="en-US" w:eastAsia="fr-FR"/>
+              </w:rPr>
+              <w:t>NOK</w:t>
+            </w:r>
           </w:p>
         </w:tc>
         <w:tc>
@@ -2376,17 +2369,8 @@
                 <w:rFonts w:ascii="Century Gothic" w:eastAsia="Times New Roman" w:hAnsi="Century Gothic" w:cs="Arial"/>
                 <w:lang w:eastAsia="fr-FR"/>
               </w:rPr>
-              <w:t xml:space="preserve">BME680 test : </w:t>
-            </w:r>
-            <w:proofErr w:type="spellStart"/>
-            <w:r>
-              <w:rPr>
-                <w:rFonts w:ascii="Century Gothic" w:eastAsia="Times New Roman" w:hAnsi="Century Gothic" w:cs="Arial"/>
-                <w:lang w:eastAsia="fr-FR"/>
-              </w:rPr>
-              <w:t>Humidity</w:t>
-            </w:r>
-            <w:proofErr w:type="spellEnd"/>
+              <w:t>BME680 test : Humidity</w:t>
+            </w:r>
           </w:p>
         </w:tc>
         <w:tc>
@@ -2596,6 +2580,15 @@
                 <w:lang w:val="en-US" w:eastAsia="fr-FR"/>
               </w:rPr>
             </w:pPr>
+            <w:r>
+              <w:rPr>
+                <w:rFonts w:ascii="Century Gothic" w:eastAsia="Times New Roman" w:hAnsi="Century Gothic" w:cs="Arial"/>
+                <w:sz w:val="20"/>
+                <w:szCs w:val="20"/>
+                <w:lang w:val="en-US" w:eastAsia="fr-FR"/>
+              </w:rPr>
+              <w:t>NOK</w:t>
+            </w:r>
           </w:p>
         </w:tc>
         <w:tc>
@@ -2730,6 +2723,15 @@
                 <w:lang w:eastAsia="fr-FR"/>
               </w:rPr>
             </w:pPr>
+            <w:r>
+              <w:rPr>
+                <w:rFonts w:ascii="Century Gothic" w:eastAsia="Times New Roman" w:hAnsi="Century Gothic" w:cs="Arial"/>
+                <w:sz w:val="20"/>
+                <w:szCs w:val="20"/>
+                <w:lang w:val="en-US" w:eastAsia="fr-FR"/>
+              </w:rPr>
+              <w:t>NOK</w:t>
+            </w:r>
           </w:p>
         </w:tc>
         <w:tc>
@@ -2864,6 +2866,15 @@
                 <w:lang w:eastAsia="fr-FR"/>
               </w:rPr>
             </w:pPr>
+            <w:r>
+              <w:rPr>
+                <w:rFonts w:ascii="Century Gothic" w:eastAsia="Times New Roman" w:hAnsi="Century Gothic" w:cs="Arial"/>
+                <w:sz w:val="20"/>
+                <w:szCs w:val="20"/>
+                <w:lang w:val="en-US" w:eastAsia="fr-FR"/>
+              </w:rPr>
+              <w:t>NOK</w:t>
+            </w:r>
           </w:p>
         </w:tc>
         <w:tc>
@@ -2998,6 +3009,15 @@
                 <w:lang w:eastAsia="fr-FR"/>
               </w:rPr>
             </w:pPr>
+            <w:r>
+              <w:rPr>
+                <w:rFonts w:ascii="Century Gothic" w:eastAsia="Times New Roman" w:hAnsi="Century Gothic" w:cs="Arial"/>
+                <w:sz w:val="20"/>
+                <w:szCs w:val="20"/>
+                <w:lang w:val="en-US" w:eastAsia="fr-FR"/>
+              </w:rPr>
+              <w:t>NOK</w:t>
+            </w:r>
           </w:p>
         </w:tc>
         <w:tc>
@@ -3064,17 +3084,8 @@
                 <w:rFonts w:ascii="Century Gothic" w:eastAsia="Times New Roman" w:hAnsi="Century Gothic" w:cs="Arial"/>
                 <w:lang w:eastAsia="fr-FR"/>
               </w:rPr>
-              <w:t xml:space="preserve">LoRa TX test </w:t>
-            </w:r>
-            <w:proofErr w:type="spellStart"/>
-            <w:r>
-              <w:rPr>
-                <w:rFonts w:ascii="Century Gothic" w:eastAsia="Times New Roman" w:hAnsi="Century Gothic" w:cs="Arial"/>
-                <w:lang w:eastAsia="fr-FR"/>
-              </w:rPr>
-              <w:t>finished</w:t>
-            </w:r>
-            <w:proofErr w:type="spellEnd"/>
+              <w:t>LoRa TX test finished</w:t>
+            </w:r>
           </w:p>
         </w:tc>
         <w:tc>
@@ -3216,23 +3227,7 @@
                 <w:rFonts w:ascii="Century Gothic" w:eastAsia="Times New Roman" w:hAnsi="Century Gothic" w:cs="Arial"/>
                 <w:lang w:val="en-US" w:eastAsia="fr-FR"/>
               </w:rPr>
-              <w:t>GPS test : Searching for u-</w:t>
-            </w:r>
-            <w:proofErr w:type="spellStart"/>
-            <w:r>
-              <w:rPr>
-                <w:rFonts w:ascii="Century Gothic" w:eastAsia="Times New Roman" w:hAnsi="Century Gothic" w:cs="Arial"/>
-                <w:lang w:val="en-US" w:eastAsia="fr-FR"/>
-              </w:rPr>
-              <w:t>blox</w:t>
-            </w:r>
-            <w:proofErr w:type="spellEnd"/>
-            <w:r>
-              <w:rPr>
-                <w:rFonts w:ascii="Century Gothic" w:eastAsia="Times New Roman" w:hAnsi="Century Gothic" w:cs="Arial"/>
-                <w:lang w:val="en-US" w:eastAsia="fr-FR"/>
-              </w:rPr>
-              <w:t xml:space="preserve"> ZOE-M8Q on I2C at address 42</w:t>
+              <w:t>GPS test : Searching for u-blox ZOE-M8Q on I2C at address 42</w:t>
             </w:r>
           </w:p>
         </w:tc>
@@ -3300,7 +3295,6 @@
                 <w:lang w:val="en-US" w:eastAsia="fr-FR"/>
               </w:rPr>
             </w:pPr>
-            <w:proofErr w:type="spellStart"/>
             <w:r>
               <w:rPr>
                 <w:rFonts w:ascii="Century Gothic" w:eastAsia="Times New Roman" w:hAnsi="Century Gothic" w:cs="Arial"/>
@@ -3310,7 +3304,6 @@
               </w:rPr>
               <w:t>nok</w:t>
             </w:r>
-            <w:proofErr w:type="spellEnd"/>
           </w:p>
         </w:tc>
         <w:tc>
@@ -3377,17 +3370,8 @@
                 <w:rFonts w:ascii="Century Gothic" w:eastAsia="Times New Roman" w:hAnsi="Century Gothic" w:cs="Arial"/>
                 <w:lang w:eastAsia="fr-FR"/>
               </w:rPr>
-              <w:t xml:space="preserve">GPS test </w:t>
-            </w:r>
-            <w:proofErr w:type="spellStart"/>
-            <w:r>
-              <w:rPr>
-                <w:rFonts w:ascii="Century Gothic" w:eastAsia="Times New Roman" w:hAnsi="Century Gothic" w:cs="Arial"/>
-                <w:lang w:eastAsia="fr-FR"/>
-              </w:rPr>
-              <w:t>finished</w:t>
-            </w:r>
-            <w:proofErr w:type="spellEnd"/>
+              <w:t>GPS test finished</w:t>
+            </w:r>
           </w:p>
         </w:tc>
         <w:tc>
@@ -3454,6 +3438,15 @@
                 <w:lang w:val="en-US" w:eastAsia="fr-FR"/>
               </w:rPr>
             </w:pPr>
+            <w:r>
+              <w:rPr>
+                <w:rFonts w:ascii="Century Gothic" w:eastAsia="Times New Roman" w:hAnsi="Century Gothic" w:cs="Arial"/>
+                <w:sz w:val="20"/>
+                <w:szCs w:val="20"/>
+                <w:lang w:val="en-US" w:eastAsia="fr-FR"/>
+              </w:rPr>
+              <w:t>NOK</w:t>
+            </w:r>
           </w:p>
         </w:tc>
         <w:tc>
@@ -3994,139 +3987,7 @@
                                 <w:lang w:eastAsia="fr-FR"/>
                               </w:rPr>
                               <w:br/>
-                              <w:t xml:space="preserve">Transmission or reproduction in </w:t>
-                            </w:r>
-                            <w:proofErr w:type="spellStart"/>
-                            <w:r>
-                              <w:rPr>
-                                <w:rFonts w:ascii="Century Gothic" w:eastAsia="Times New Roman" w:hAnsi="Century Gothic" w:cs="Arial"/>
-                                <w:color w:val="000000"/>
-                                <w:sz w:val="14"/>
-                                <w:szCs w:val="14"/>
-                                <w:lang w:eastAsia="fr-FR"/>
-                              </w:rPr>
-                              <w:t>whole</w:t>
-                            </w:r>
-                            <w:proofErr w:type="spellEnd"/>
-                            <w:r>
-                              <w:rPr>
-                                <w:rFonts w:ascii="Century Gothic" w:eastAsia="Times New Roman" w:hAnsi="Century Gothic" w:cs="Arial"/>
-                                <w:color w:val="000000"/>
-                                <w:sz w:val="14"/>
-                                <w:szCs w:val="14"/>
-                                <w:lang w:eastAsia="fr-FR"/>
-                              </w:rPr>
-                              <w:t xml:space="preserve"> or in part, </w:t>
-                            </w:r>
-                            <w:proofErr w:type="spellStart"/>
-                            <w:r>
-                              <w:rPr>
-                                <w:rFonts w:ascii="Century Gothic" w:eastAsia="Times New Roman" w:hAnsi="Century Gothic" w:cs="Arial"/>
-                                <w:color w:val="000000"/>
-                                <w:sz w:val="14"/>
-                                <w:szCs w:val="14"/>
-                                <w:lang w:eastAsia="fr-FR"/>
-                              </w:rPr>
-                              <w:t>without</w:t>
-                            </w:r>
-                            <w:proofErr w:type="spellEnd"/>
-                            <w:r>
-                              <w:rPr>
-                                <w:rFonts w:ascii="Century Gothic" w:eastAsia="Times New Roman" w:hAnsi="Century Gothic" w:cs="Arial"/>
-                                <w:color w:val="000000"/>
-                                <w:sz w:val="14"/>
-                                <w:szCs w:val="14"/>
-                                <w:lang w:eastAsia="fr-FR"/>
-                              </w:rPr>
-                              <w:t xml:space="preserve"> permission </w:t>
-                            </w:r>
-                            <w:proofErr w:type="spellStart"/>
-                            <w:r>
-                              <w:rPr>
-                                <w:rFonts w:ascii="Century Gothic" w:eastAsia="Times New Roman" w:hAnsi="Century Gothic" w:cs="Arial"/>
-                                <w:color w:val="000000"/>
-                                <w:sz w:val="14"/>
-                                <w:szCs w:val="14"/>
-                                <w:lang w:eastAsia="fr-FR"/>
-                              </w:rPr>
-                              <w:t>from</w:t>
-                            </w:r>
-                            <w:proofErr w:type="spellEnd"/>
-                            <w:r>
-                              <w:rPr>
-                                <w:rFonts w:ascii="Century Gothic" w:eastAsia="Times New Roman" w:hAnsi="Century Gothic" w:cs="Arial"/>
-                                <w:color w:val="000000"/>
-                                <w:sz w:val="14"/>
-                                <w:szCs w:val="14"/>
-                                <w:lang w:eastAsia="fr-FR"/>
-                              </w:rPr>
-                              <w:t xml:space="preserve"> ETSA, </w:t>
-                            </w:r>
-                            <w:proofErr w:type="spellStart"/>
-                            <w:r>
-                              <w:rPr>
-                                <w:rFonts w:ascii="Century Gothic" w:eastAsia="Times New Roman" w:hAnsi="Century Gothic" w:cs="Arial"/>
-                                <w:color w:val="000000"/>
-                                <w:sz w:val="14"/>
-                                <w:szCs w:val="14"/>
-                                <w:lang w:eastAsia="fr-FR"/>
-                              </w:rPr>
-                              <w:t>is</w:t>
-                            </w:r>
-                            <w:proofErr w:type="spellEnd"/>
-                            <w:r>
-                              <w:rPr>
-                                <w:rFonts w:ascii="Century Gothic" w:eastAsia="Times New Roman" w:hAnsi="Century Gothic" w:cs="Arial"/>
-                                <w:color w:val="000000"/>
-                                <w:sz w:val="14"/>
-                                <w:szCs w:val="14"/>
-                                <w:lang w:eastAsia="fr-FR"/>
-                              </w:rPr>
-                              <w:t xml:space="preserve"> </w:t>
-                            </w:r>
-                            <w:proofErr w:type="spellStart"/>
-                            <w:r>
-                              <w:rPr>
-                                <w:rFonts w:ascii="Century Gothic" w:eastAsia="Times New Roman" w:hAnsi="Century Gothic" w:cs="Arial"/>
-                                <w:color w:val="000000"/>
-                                <w:sz w:val="14"/>
-                                <w:szCs w:val="14"/>
-                                <w:lang w:eastAsia="fr-FR"/>
-                              </w:rPr>
-                              <w:t>strictly</w:t>
-                            </w:r>
-                            <w:proofErr w:type="spellEnd"/>
-                            <w:r>
-                              <w:rPr>
-                                <w:rFonts w:ascii="Century Gothic" w:eastAsia="Times New Roman" w:hAnsi="Century Gothic" w:cs="Arial"/>
-                                <w:color w:val="000000"/>
-                                <w:sz w:val="14"/>
-                                <w:szCs w:val="14"/>
-                                <w:lang w:eastAsia="fr-FR"/>
-                              </w:rPr>
-                              <w:t xml:space="preserve"> </w:t>
-                            </w:r>
-                            <w:proofErr w:type="spellStart"/>
-                            <w:r>
-                              <w:rPr>
-                                <w:rFonts w:ascii="Century Gothic" w:eastAsia="Times New Roman" w:hAnsi="Century Gothic" w:cs="Arial"/>
-                                <w:color w:val="000000"/>
-                                <w:sz w:val="14"/>
-                                <w:szCs w:val="14"/>
-                                <w:lang w:eastAsia="fr-FR"/>
-                              </w:rPr>
-                              <w:t>forbidden</w:t>
-                            </w:r>
-                            <w:proofErr w:type="spellEnd"/>
-                            <w:r>
-                              <w:rPr>
-                                <w:rFonts w:ascii="Century Gothic" w:eastAsia="Times New Roman" w:hAnsi="Century Gothic" w:cs="Arial"/>
-                                <w:color w:val="000000"/>
-                                <w:sz w:val="14"/>
-                                <w:szCs w:val="14"/>
-                                <w:lang w:eastAsia="fr-FR"/>
-                              </w:rPr>
-                              <w:t xml:space="preserve">. </w:t>
+                              <w:t xml:space="preserve">Transmission or reproduction in whole or in part, without permission from ETSA, is strictly forbidden. </w:t>
                             </w:r>
                             <w:r>
                               <w:rPr>

</xml_diff>

<commit_message>
Mise à jour automatique de la fiche de test - Wed Mar 19 14:51:58     2025
</commit_message>
<xml_diff>
--- a/FC N°1 Test SYSTEL - FIREWAR V2B - V1.docx
+++ b/FC N°1 Test SYSTEL - FIREWAR V2B - V1.docx
@@ -1195,12 +1195,21 @@
               </w:rPr>
               <w:t xml:space="preserve">Battery Test : </w:t>
             </w:r>
-            <w:r>
-              <w:rPr>
-                <w:rFonts w:ascii="Century Gothic" w:eastAsia="Times New Roman" w:hAnsi="Century Gothic" w:cs="Arial"/>
-                <w:lang w:eastAsia="fr-FR"/>
-              </w:rPr>
-              <w:t>battery voltage</w:t>
+            <w:proofErr w:type="spellStart"/>
+            <w:r>
+              <w:rPr>
+                <w:rFonts w:ascii="Century Gothic" w:eastAsia="Times New Roman" w:hAnsi="Century Gothic" w:cs="Arial"/>
+                <w:lang w:eastAsia="fr-FR"/>
+              </w:rPr>
+              <w:t>battery</w:t>
+            </w:r>
+            <w:proofErr w:type="spellEnd"/>
+            <w:r>
+              <w:rPr>
+                <w:rFonts w:ascii="Century Gothic" w:eastAsia="Times New Roman" w:hAnsi="Century Gothic" w:cs="Arial"/>
+                <w:lang w:eastAsia="fr-FR"/>
+              </w:rPr>
+              <w:t xml:space="preserve"> voltage</w:t>
             </w:r>
           </w:p>
         </w:tc>
@@ -1343,8 +1352,17 @@
                 <w:rFonts w:ascii="Century Gothic" w:eastAsia="Times New Roman" w:hAnsi="Century Gothic" w:cs="Arial"/>
                 <w:lang w:eastAsia="fr-FR"/>
               </w:rPr>
-              <w:t>Battery test finished</w:t>
-            </w:r>
+              <w:t xml:space="preserve">Battery test </w:t>
+            </w:r>
+            <w:proofErr w:type="spellStart"/>
+            <w:r>
+              <w:rPr>
+                <w:rFonts w:ascii="Century Gothic" w:eastAsia="Times New Roman" w:hAnsi="Century Gothic" w:cs="Arial"/>
+                <w:lang w:eastAsia="fr-FR"/>
+              </w:rPr>
+              <w:t>finished</w:t>
+            </w:r>
+            <w:proofErr w:type="spellEnd"/>
           </w:p>
         </w:tc>
         <w:tc>
@@ -1940,7 +1958,23 @@
                 <w:rFonts w:ascii="Century Gothic" w:eastAsia="Times New Roman" w:hAnsi="Century Gothic" w:cs="Arial"/>
                 <w:lang w:eastAsia="fr-FR"/>
               </w:rPr>
-              <w:t>Read data from BME680</w:t>
+              <w:t xml:space="preserve">Read data </w:t>
+            </w:r>
+            <w:proofErr w:type="spellStart"/>
+            <w:r>
+              <w:rPr>
+                <w:rFonts w:ascii="Century Gothic" w:eastAsia="Times New Roman" w:hAnsi="Century Gothic" w:cs="Arial"/>
+                <w:lang w:eastAsia="fr-FR"/>
+              </w:rPr>
+              <w:t>from</w:t>
+            </w:r>
+            <w:proofErr w:type="spellEnd"/>
+            <w:r>
+              <w:rPr>
+                <w:rFonts w:ascii="Century Gothic" w:eastAsia="Times New Roman" w:hAnsi="Century Gothic" w:cs="Arial"/>
+                <w:lang w:eastAsia="fr-FR"/>
+              </w:rPr>
+              <w:t xml:space="preserve"> BME680</w:t>
             </w:r>
           </w:p>
         </w:tc>
@@ -2083,8 +2117,17 @@
                 <w:rFonts w:ascii="Century Gothic" w:eastAsia="Times New Roman" w:hAnsi="Century Gothic" w:cs="Arial"/>
                 <w:lang w:eastAsia="fr-FR"/>
               </w:rPr>
-              <w:t>BME680 test : Temperature</w:t>
-            </w:r>
+              <w:t xml:space="preserve">BME680 test : </w:t>
+            </w:r>
+            <w:proofErr w:type="spellStart"/>
+            <w:r>
+              <w:rPr>
+                <w:rFonts w:ascii="Century Gothic" w:eastAsia="Times New Roman" w:hAnsi="Century Gothic" w:cs="Arial"/>
+                <w:lang w:eastAsia="fr-FR"/>
+              </w:rPr>
+              <w:t>Temperature</w:t>
+            </w:r>
+            <w:proofErr w:type="spellEnd"/>
           </w:p>
         </w:tc>
         <w:tc>
@@ -2369,8 +2412,17 @@
                 <w:rFonts w:ascii="Century Gothic" w:eastAsia="Times New Roman" w:hAnsi="Century Gothic" w:cs="Arial"/>
                 <w:lang w:eastAsia="fr-FR"/>
               </w:rPr>
-              <w:t>BME680 test : Humidity</w:t>
-            </w:r>
+              <w:t xml:space="preserve">BME680 test : </w:t>
+            </w:r>
+            <w:proofErr w:type="spellStart"/>
+            <w:r>
+              <w:rPr>
+                <w:rFonts w:ascii="Century Gothic" w:eastAsia="Times New Roman" w:hAnsi="Century Gothic" w:cs="Arial"/>
+                <w:lang w:eastAsia="fr-FR"/>
+              </w:rPr>
+              <w:t>Humidity</w:t>
+            </w:r>
+            <w:proofErr w:type="spellEnd"/>
           </w:p>
         </w:tc>
         <w:tc>
@@ -3084,8 +3136,17 @@
                 <w:rFonts w:ascii="Century Gothic" w:eastAsia="Times New Roman" w:hAnsi="Century Gothic" w:cs="Arial"/>
                 <w:lang w:eastAsia="fr-FR"/>
               </w:rPr>
-              <w:t>LoRa TX test finished</w:t>
-            </w:r>
+              <w:t xml:space="preserve">LoRa TX test </w:t>
+            </w:r>
+            <w:proofErr w:type="spellStart"/>
+            <w:r>
+              <w:rPr>
+                <w:rFonts w:ascii="Century Gothic" w:eastAsia="Times New Roman" w:hAnsi="Century Gothic" w:cs="Arial"/>
+                <w:lang w:eastAsia="fr-FR"/>
+              </w:rPr>
+              <w:t>finished</w:t>
+            </w:r>
+            <w:proofErr w:type="spellEnd"/>
           </w:p>
         </w:tc>
         <w:tc>
@@ -3227,7 +3288,23 @@
                 <w:rFonts w:ascii="Century Gothic" w:eastAsia="Times New Roman" w:hAnsi="Century Gothic" w:cs="Arial"/>
                 <w:lang w:val="en-US" w:eastAsia="fr-FR"/>
               </w:rPr>
-              <w:t>GPS test : Searching for u-blox ZOE-M8Q on I2C at address 42</w:t>
+              <w:t>GPS test : Searching for u-</w:t>
+            </w:r>
+            <w:proofErr w:type="spellStart"/>
+            <w:r>
+              <w:rPr>
+                <w:rFonts w:ascii="Century Gothic" w:eastAsia="Times New Roman" w:hAnsi="Century Gothic" w:cs="Arial"/>
+                <w:lang w:val="en-US" w:eastAsia="fr-FR"/>
+              </w:rPr>
+              <w:t>blox</w:t>
+            </w:r>
+            <w:proofErr w:type="spellEnd"/>
+            <w:r>
+              <w:rPr>
+                <w:rFonts w:ascii="Century Gothic" w:eastAsia="Times New Roman" w:hAnsi="Century Gothic" w:cs="Arial"/>
+                <w:lang w:val="en-US" w:eastAsia="fr-FR"/>
+              </w:rPr>
+              <w:t xml:space="preserve"> ZOE-M8Q on I2C at address 42</w:t>
             </w:r>
           </w:p>
         </w:tc>
@@ -3295,6 +3372,7 @@
                 <w:lang w:val="en-US" w:eastAsia="fr-FR"/>
               </w:rPr>
             </w:pPr>
+            <w:proofErr w:type="spellStart"/>
             <w:r>
               <w:rPr>
                 <w:rFonts w:ascii="Century Gothic" w:eastAsia="Times New Roman" w:hAnsi="Century Gothic" w:cs="Arial"/>
@@ -3304,6 +3382,7 @@
               </w:rPr>
               <w:t>nok</w:t>
             </w:r>
+            <w:proofErr w:type="spellEnd"/>
           </w:p>
         </w:tc>
         <w:tc>
@@ -3370,8 +3449,17 @@
                 <w:rFonts w:ascii="Century Gothic" w:eastAsia="Times New Roman" w:hAnsi="Century Gothic" w:cs="Arial"/>
                 <w:lang w:eastAsia="fr-FR"/>
               </w:rPr>
-              <w:t>GPS test finished</w:t>
-            </w:r>
+              <w:t xml:space="preserve">GPS test </w:t>
+            </w:r>
+            <w:proofErr w:type="spellStart"/>
+            <w:r>
+              <w:rPr>
+                <w:rFonts w:ascii="Century Gothic" w:eastAsia="Times New Roman" w:hAnsi="Century Gothic" w:cs="Arial"/>
+                <w:lang w:eastAsia="fr-FR"/>
+              </w:rPr>
+              <w:t>finished</w:t>
+            </w:r>
+            <w:proofErr w:type="spellEnd"/>
           </w:p>
         </w:tc>
         <w:tc>
@@ -3541,6 +3629,14 @@
                               </w:rPr>
                               <w:t>Commentaire(s) :</w:t>
                             </w:r>
+                            <w:r>
+                              <w:rPr>
+                                <w:rFonts w:ascii="Century Gothic" w:hAnsi="Century Gothic"/>
+                                <w:sz w:val="20"/>
+                                <w:szCs w:val="20"/>
+                              </w:rPr>
+                              <w:t xml:space="preserve"> Boitier N°1</w:t>
+                            </w:r>
                           </w:p>
                           <w:p/>
                           <w:p/>
@@ -3586,6 +3682,14 @@
                           <w:szCs w:val="20"/>
                         </w:rPr>
                         <w:t>Commentaire(s) :</w:t>
+                      </w:r>
+                      <w:r>
+                        <w:rPr>
+                          <w:rFonts w:ascii="Century Gothic" w:hAnsi="Century Gothic"/>
+                          <w:sz w:val="20"/>
+                          <w:szCs w:val="20"/>
+                        </w:rPr>
+                        <w:t xml:space="preserve"> Boitier N°1</w:t>
                       </w:r>
                     </w:p>
                     <w:p/>
@@ -3656,6 +3760,14 @@
                               </w:rPr>
                               <w:t>Durée du test :</w:t>
                             </w:r>
+                            <w:r>
+                              <w:rPr>
+                                <w:rFonts w:ascii="Century Gothic" w:hAnsi="Century Gothic"/>
+                                <w:sz w:val="20"/>
+                                <w:szCs w:val="20"/>
+                              </w:rPr>
+                              <w:t xml:space="preserve"> 15min </w:t>
+                            </w:r>
                           </w:p>
                           <w:p>
                             <w:pPr>
@@ -3671,7 +3783,33 @@
                                 <w:sz w:val="20"/>
                                 <w:szCs w:val="20"/>
                               </w:rPr>
-                              <w:t xml:space="preserve">Réalisé par :          </w:t>
+                              <w:t xml:space="preserve">Réalisé par :       </w:t>
+                            </w:r>
+                            <w:proofErr w:type="spellStart"/>
+                            <w:r>
+                              <w:rPr>
+                                <w:rFonts w:ascii="Century Gothic" w:hAnsi="Century Gothic"/>
+                                <w:sz w:val="20"/>
+                                <w:szCs w:val="20"/>
+                              </w:rPr>
+                              <w:t>kahina</w:t>
+                            </w:r>
+                            <w:proofErr w:type="spellEnd"/>
+                            <w:r>
+                              <w:rPr>
+                                <w:rFonts w:ascii="Century Gothic" w:hAnsi="Century Gothic"/>
+                                <w:sz w:val="20"/>
+                                <w:szCs w:val="20"/>
+                              </w:rPr>
+                              <w:t xml:space="preserve"> </w:t>
+                            </w:r>
+                            <w:r>
+                              <w:rPr>
+                                <w:rFonts w:ascii="Century Gothic" w:hAnsi="Century Gothic"/>
+                                <w:sz w:val="20"/>
+                                <w:szCs w:val="20"/>
+                              </w:rPr>
+                              <w:t xml:space="preserve">   </w:t>
                             </w:r>
                             <w:r>
                               <w:rPr>
@@ -3798,6 +3936,14 @@
                         </w:rPr>
                         <w:t>Durée du test :</w:t>
                       </w:r>
+                      <w:r>
+                        <w:rPr>
+                          <w:rFonts w:ascii="Century Gothic" w:hAnsi="Century Gothic"/>
+                          <w:sz w:val="20"/>
+                          <w:szCs w:val="20"/>
+                        </w:rPr>
+                        <w:t xml:space="preserve"> 15min </w:t>
+                      </w:r>
                     </w:p>
                     <w:p>
                       <w:pPr>
@@ -3813,7 +3959,33 @@
                           <w:sz w:val="20"/>
                           <w:szCs w:val="20"/>
                         </w:rPr>
-                        <w:t xml:space="preserve">Réalisé par :          </w:t>
+                        <w:t xml:space="preserve">Réalisé par :       </w:t>
+                      </w:r>
+                      <w:proofErr w:type="spellStart"/>
+                      <w:r>
+                        <w:rPr>
+                          <w:rFonts w:ascii="Century Gothic" w:hAnsi="Century Gothic"/>
+                          <w:sz w:val="20"/>
+                          <w:szCs w:val="20"/>
+                        </w:rPr>
+                        <w:t>kahina</w:t>
+                      </w:r>
+                      <w:proofErr w:type="spellEnd"/>
+                      <w:r>
+                        <w:rPr>
+                          <w:rFonts w:ascii="Century Gothic" w:hAnsi="Century Gothic"/>
+                          <w:sz w:val="20"/>
+                          <w:szCs w:val="20"/>
+                        </w:rPr>
+                        <w:t xml:space="preserve"> </w:t>
+                      </w:r>
+                      <w:r>
+                        <w:rPr>
+                          <w:rFonts w:ascii="Century Gothic" w:hAnsi="Century Gothic"/>
+                          <w:sz w:val="20"/>
+                          <w:szCs w:val="20"/>
+                        </w:rPr>
+                        <w:t xml:space="preserve">   </w:t>
                       </w:r>
                       <w:r>
                         <w:rPr>
@@ -3987,7 +4159,139 @@
                                 <w:lang w:eastAsia="fr-FR"/>
                               </w:rPr>
                               <w:br/>
-                              <w:t xml:space="preserve">Transmission or reproduction in whole or in part, without permission from ETSA, is strictly forbidden. </w:t>
+                              <w:t xml:space="preserve">Transmission or reproduction in </w:t>
+                            </w:r>
+                            <w:proofErr w:type="spellStart"/>
+                            <w:r>
+                              <w:rPr>
+                                <w:rFonts w:ascii="Century Gothic" w:eastAsia="Times New Roman" w:hAnsi="Century Gothic" w:cs="Arial"/>
+                                <w:color w:val="000000"/>
+                                <w:sz w:val="14"/>
+                                <w:szCs w:val="14"/>
+                                <w:lang w:eastAsia="fr-FR"/>
+                              </w:rPr>
+                              <w:t>whole</w:t>
+                            </w:r>
+                            <w:proofErr w:type="spellEnd"/>
+                            <w:r>
+                              <w:rPr>
+                                <w:rFonts w:ascii="Century Gothic" w:eastAsia="Times New Roman" w:hAnsi="Century Gothic" w:cs="Arial"/>
+                                <w:color w:val="000000"/>
+                                <w:sz w:val="14"/>
+                                <w:szCs w:val="14"/>
+                                <w:lang w:eastAsia="fr-FR"/>
+                              </w:rPr>
+                              <w:t xml:space="preserve"> or in part, </w:t>
+                            </w:r>
+                            <w:proofErr w:type="spellStart"/>
+                            <w:r>
+                              <w:rPr>
+                                <w:rFonts w:ascii="Century Gothic" w:eastAsia="Times New Roman" w:hAnsi="Century Gothic" w:cs="Arial"/>
+                                <w:color w:val="000000"/>
+                                <w:sz w:val="14"/>
+                                <w:szCs w:val="14"/>
+                                <w:lang w:eastAsia="fr-FR"/>
+                              </w:rPr>
+                              <w:t>without</w:t>
+                            </w:r>
+                            <w:proofErr w:type="spellEnd"/>
+                            <w:r>
+                              <w:rPr>
+                                <w:rFonts w:ascii="Century Gothic" w:eastAsia="Times New Roman" w:hAnsi="Century Gothic" w:cs="Arial"/>
+                                <w:color w:val="000000"/>
+                                <w:sz w:val="14"/>
+                                <w:szCs w:val="14"/>
+                                <w:lang w:eastAsia="fr-FR"/>
+                              </w:rPr>
+                              <w:t xml:space="preserve"> permission </w:t>
+                            </w:r>
+                            <w:proofErr w:type="spellStart"/>
+                            <w:r>
+                              <w:rPr>
+                                <w:rFonts w:ascii="Century Gothic" w:eastAsia="Times New Roman" w:hAnsi="Century Gothic" w:cs="Arial"/>
+                                <w:color w:val="000000"/>
+                                <w:sz w:val="14"/>
+                                <w:szCs w:val="14"/>
+                                <w:lang w:eastAsia="fr-FR"/>
+                              </w:rPr>
+                              <w:t>from</w:t>
+                            </w:r>
+                            <w:proofErr w:type="spellEnd"/>
+                            <w:r>
+                              <w:rPr>
+                                <w:rFonts w:ascii="Century Gothic" w:eastAsia="Times New Roman" w:hAnsi="Century Gothic" w:cs="Arial"/>
+                                <w:color w:val="000000"/>
+                                <w:sz w:val="14"/>
+                                <w:szCs w:val="14"/>
+                                <w:lang w:eastAsia="fr-FR"/>
+                              </w:rPr>
+                              <w:t xml:space="preserve"> ETSA, </w:t>
+                            </w:r>
+                            <w:proofErr w:type="spellStart"/>
+                            <w:r>
+                              <w:rPr>
+                                <w:rFonts w:ascii="Century Gothic" w:eastAsia="Times New Roman" w:hAnsi="Century Gothic" w:cs="Arial"/>
+                                <w:color w:val="000000"/>
+                                <w:sz w:val="14"/>
+                                <w:szCs w:val="14"/>
+                                <w:lang w:eastAsia="fr-FR"/>
+                              </w:rPr>
+                              <w:t>is</w:t>
+                            </w:r>
+                            <w:proofErr w:type="spellEnd"/>
+                            <w:r>
+                              <w:rPr>
+                                <w:rFonts w:ascii="Century Gothic" w:eastAsia="Times New Roman" w:hAnsi="Century Gothic" w:cs="Arial"/>
+                                <w:color w:val="000000"/>
+                                <w:sz w:val="14"/>
+                                <w:szCs w:val="14"/>
+                                <w:lang w:eastAsia="fr-FR"/>
+                              </w:rPr>
+                              <w:t xml:space="preserve"> </w:t>
+                            </w:r>
+                            <w:proofErr w:type="spellStart"/>
+                            <w:r>
+                              <w:rPr>
+                                <w:rFonts w:ascii="Century Gothic" w:eastAsia="Times New Roman" w:hAnsi="Century Gothic" w:cs="Arial"/>
+                                <w:color w:val="000000"/>
+                                <w:sz w:val="14"/>
+                                <w:szCs w:val="14"/>
+                                <w:lang w:eastAsia="fr-FR"/>
+                              </w:rPr>
+                              <w:t>strictly</w:t>
+                            </w:r>
+                            <w:proofErr w:type="spellEnd"/>
+                            <w:r>
+                              <w:rPr>
+                                <w:rFonts w:ascii="Century Gothic" w:eastAsia="Times New Roman" w:hAnsi="Century Gothic" w:cs="Arial"/>
+                                <w:color w:val="000000"/>
+                                <w:sz w:val="14"/>
+                                <w:szCs w:val="14"/>
+                                <w:lang w:eastAsia="fr-FR"/>
+                              </w:rPr>
+                              <w:t xml:space="preserve"> </w:t>
+                            </w:r>
+                            <w:proofErr w:type="spellStart"/>
+                            <w:r>
+                              <w:rPr>
+                                <w:rFonts w:ascii="Century Gothic" w:eastAsia="Times New Roman" w:hAnsi="Century Gothic" w:cs="Arial"/>
+                                <w:color w:val="000000"/>
+                                <w:sz w:val="14"/>
+                                <w:szCs w:val="14"/>
+                                <w:lang w:eastAsia="fr-FR"/>
+                              </w:rPr>
+                              <w:t>forbidden</w:t>
+                            </w:r>
+                            <w:proofErr w:type="spellEnd"/>
+                            <w:r>
+                              <w:rPr>
+                                <w:rFonts w:ascii="Century Gothic" w:eastAsia="Times New Roman" w:hAnsi="Century Gothic" w:cs="Arial"/>
+                                <w:color w:val="000000"/>
+                                <w:sz w:val="14"/>
+                                <w:szCs w:val="14"/>
+                                <w:lang w:eastAsia="fr-FR"/>
+                              </w:rPr>
+                              <w:t xml:space="preserve">. </w:t>
                             </w:r>
                             <w:r>
                               <w:rPr>

</xml_diff>

<commit_message>
Mise à jour automatique de la fiche de test - Thu Mar 20 09:21:33     2025
</commit_message>
<xml_diff>
--- a/FC N°1 Test SYSTEL - FIREWAR V2B - V1.docx
+++ b/FC N°1 Test SYSTEL - FIREWAR V2B - V1.docx
@@ -480,6 +480,7 @@
               </w:rPr>
               <w:t xml:space="preserve"> </w:t>
             </w:r>
+            <w:proofErr w:type="gramStart"/>
             <w:r>
               <w:rPr>
                 <w:rFonts w:ascii="Century Gothic" w:eastAsia="Times New Roman" w:hAnsi="Century Gothic" w:cs="Arial"/>
@@ -496,6 +497,7 @@
               </w:rPr>
               <w:t xml:space="preserve"> :</w:t>
             </w:r>
+            <w:proofErr w:type="gramEnd"/>
           </w:p>
         </w:tc>
         <w:tc>
@@ -656,8 +658,9 @@
                 <w:u w:val="single"/>
                 <w:lang w:eastAsia="fr-FR"/>
               </w:rPr>
-              <w:t xml:space="preserve"> FERMETURE BOITIER</w:t>
-            </w:r>
+              <w:t xml:space="preserve"> FERMETURE </w:t>
+            </w:r>
+            <w:proofErr w:type="gramStart"/>
             <w:r>
               <w:rPr>
                 <w:rFonts w:ascii="Century Gothic" w:eastAsia="Times New Roman" w:hAnsi="Century Gothic" w:cs="Arial"/>
@@ -668,8 +671,21 @@
                 <w:u w:val="single"/>
                 <w:lang w:eastAsia="fr-FR"/>
               </w:rPr>
+              <w:t>BOITIER</w:t>
+            </w:r>
+            <w:r>
+              <w:rPr>
+                <w:rFonts w:ascii="Century Gothic" w:eastAsia="Times New Roman" w:hAnsi="Century Gothic" w:cs="Arial"/>
+                <w:b/>
+                <w:bCs/>
+                <w:sz w:val="24"/>
+                <w:szCs w:val="24"/>
+                <w:u w:val="single"/>
+                <w:lang w:eastAsia="fr-FR"/>
+              </w:rPr>
               <w:t>:</w:t>
             </w:r>
+            <w:proofErr w:type="gramEnd"/>
           </w:p>
         </w:tc>
         <w:tc>
@@ -3213,6 +3229,7 @@
                 <w:lang w:eastAsia="fr-FR"/>
               </w:rPr>
             </w:pPr>
+            <w:proofErr w:type="gramStart"/>
             <w:r>
               <w:rPr>
                 <w:rFonts w:ascii="Century Gothic" w:eastAsia="Times New Roman" w:hAnsi="Century Gothic" w:cs="Arial"/>
@@ -3222,6 +3239,7 @@
               </w:rPr>
               <w:t>nok</w:t>
             </w:r>
+            <w:proofErr w:type="gramEnd"/>
           </w:p>
         </w:tc>
         <w:tc>
@@ -3288,7 +3306,23 @@
                 <w:rFonts w:ascii="Century Gothic" w:eastAsia="Times New Roman" w:hAnsi="Century Gothic" w:cs="Arial"/>
                 <w:lang w:val="en-US" w:eastAsia="fr-FR"/>
               </w:rPr>
-              <w:t>GPS test : Searching for u-</w:t>
+              <w:t xml:space="preserve">GPS </w:t>
+            </w:r>
+            <w:proofErr w:type="gramStart"/>
+            <w:r>
+              <w:rPr>
+                <w:rFonts w:ascii="Century Gothic" w:eastAsia="Times New Roman" w:hAnsi="Century Gothic" w:cs="Arial"/>
+                <w:lang w:val="en-US" w:eastAsia="fr-FR"/>
+              </w:rPr>
+              <w:t>test :</w:t>
+            </w:r>
+            <w:proofErr w:type="gramEnd"/>
+            <w:r>
+              <w:rPr>
+                <w:rFonts w:ascii="Century Gothic" w:eastAsia="Times New Roman" w:hAnsi="Century Gothic" w:cs="Arial"/>
+                <w:lang w:val="en-US" w:eastAsia="fr-FR"/>
+              </w:rPr>
+              <w:t xml:space="preserve"> Searching for u-</w:t>
             </w:r>
             <w:proofErr w:type="spellStart"/>
             <w:r>
@@ -3826,6 +3860,23 @@
                                 <w:szCs w:val="20"/>
                               </w:rPr>
                               <w:tab/>
+                              <w:t>Le :</w:t>
+                            </w:r>
+                            <w:r>
+                              <w:rPr>
+                                <w:rFonts w:ascii="Century Gothic" w:hAnsi="Century Gothic"/>
+                                <w:sz w:val="20"/>
+                                <w:szCs w:val="20"/>
+                              </w:rPr>
+                              <w:tab/>
+                            </w:r>
+                            <w:r>
+                              <w:rPr>
+                                <w:rFonts w:ascii="Century Gothic" w:hAnsi="Century Gothic"/>
+                                <w:sz w:val="20"/>
+                                <w:szCs w:val="20"/>
+                              </w:rPr>
+                              <w:t>20/03/2025</w:t>
                             </w:r>
                             <w:r>
                               <w:rPr>
@@ -3842,6 +3893,16 @@
                                 <w:szCs w:val="20"/>
                               </w:rPr>
                               <w:tab/>
+                              <w:t xml:space="preserve">                                     à</w:t>
+                            </w:r>
+                            <w:proofErr w:type="gramStart"/>
+                            <w:r>
+                              <w:rPr>
+                                <w:rFonts w:ascii="Century Gothic" w:hAnsi="Century Gothic"/>
+                                <w:sz w:val="20"/>
+                                <w:szCs w:val="20"/>
+                              </w:rPr>
+                              <w:t> :</w:t>
                             </w:r>
                             <w:r>
                               <w:rPr>
@@ -3849,34 +3910,9 @@
                                 <w:sz w:val="20"/>
                                 <w:szCs w:val="20"/>
                               </w:rPr>
-                              <w:tab/>
-                              <w:t>Le :</w:t>
+                              <w:t>BST</w:t>
                             </w:r>
-                            <w:r>
-                              <w:rPr>
-                                <w:rFonts w:ascii="Century Gothic" w:hAnsi="Century Gothic"/>
-                                <w:sz w:val="20"/>
-                                <w:szCs w:val="20"/>
-                              </w:rPr>
-                              <w:tab/>
-                            </w:r>
-                            <w:r>
-                              <w:rPr>
-                                <w:rFonts w:ascii="Century Gothic" w:hAnsi="Century Gothic"/>
-                                <w:sz w:val="20"/>
-                                <w:szCs w:val="20"/>
-                              </w:rPr>
-                              <w:tab/>
-                            </w:r>
-                            <w:r>
-                              <w:rPr>
-                                <w:rFonts w:ascii="Century Gothic" w:hAnsi="Century Gothic"/>
-                                <w:sz w:val="20"/>
-                                <w:szCs w:val="20"/>
-                              </w:rPr>
-                              <w:tab/>
-                              <w:t xml:space="preserve">                                     à :</w:t>
-                            </w:r>
+                            <w:proofErr w:type="gramEnd"/>
                           </w:p>
                           <w:p>
                             <w:pPr>
@@ -3917,7 +3953,11 @@
           </mc:Choice>
           <mc:Fallback>
             <w:pict>
-              <v:shape w14:anchorId="68E1B9C4" id="_x0000_s1027" type="#_x0000_t202" style="position:absolute;margin-left:-5.3pt;margin-top:75.95pt;width:535.7pt;height:69.1pt;z-index:251659264;visibility:visible;mso-wrap-style:square;mso-width-percent:0;mso-height-percent:0;mso-wrap-distance-left:9pt;mso-wrap-distance-top:0;mso-wrap-distance-right:9pt;mso-wrap-distance-bottom:0;mso-position-horizontal:absolute;mso-position-horizontal-relative:margin;mso-position-vertical:absolute;mso-position-vertical-relative:text;mso-width-percent:0;mso-height-percent:0;mso-width-relative:margin;mso-height-relative:margin;v-text-anchor:top" o:gfxdata="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" stroked="f">
+              <v:shapetype w14:anchorId="68E1B9C4" id="_x0000_t202" coordsize="21600,21600" o:spt="202" path="m,l,21600r21600,l21600,xe">
+                <v:stroke joinstyle="miter"/>
+                <v:path gradientshapeok="t" o:connecttype="rect"/>
+              </v:shapetype>
+              <v:shape id="_x0000_s1027" type="#_x0000_t202" style="position:absolute;margin-left:-5.3pt;margin-top:75.95pt;width:535.7pt;height:69.1pt;z-index:251659264;visibility:visible;mso-wrap-style:square;mso-width-percent:0;mso-height-percent:0;mso-wrap-distance-left:9pt;mso-wrap-distance-top:0;mso-wrap-distance-right:9pt;mso-wrap-distance-bottom:0;mso-position-horizontal:absolute;mso-position-horizontal-relative:margin;mso-position-vertical:absolute;mso-position-vertical-relative:text;mso-width-percent:0;mso-height-percent:0;mso-width-relative:margin;mso-height-relative:margin;v-text-anchor:top" o:gfxdata="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" stroked="f">
                 <v:textbox>
                   <w:txbxContent>
                     <w:p>
@@ -4002,6 +4042,23 @@
                           <w:szCs w:val="20"/>
                         </w:rPr>
                         <w:tab/>
+                        <w:t>Le :</w:t>
+                      </w:r>
+                      <w:r>
+                        <w:rPr>
+                          <w:rFonts w:ascii="Century Gothic" w:hAnsi="Century Gothic"/>
+                          <w:sz w:val="20"/>
+                          <w:szCs w:val="20"/>
+                        </w:rPr>
+                        <w:tab/>
+                      </w:r>
+                      <w:r>
+                        <w:rPr>
+                          <w:rFonts w:ascii="Century Gothic" w:hAnsi="Century Gothic"/>
+                          <w:sz w:val="20"/>
+                          <w:szCs w:val="20"/>
+                        </w:rPr>
+                        <w:t>20/03/2025</w:t>
                       </w:r>
                       <w:r>
                         <w:rPr>
@@ -4018,6 +4075,16 @@
                           <w:szCs w:val="20"/>
                         </w:rPr>
                         <w:tab/>
+                        <w:t xml:space="preserve">                                     à</w:t>
+                      </w:r>
+                      <w:proofErr w:type="gramStart"/>
+                      <w:r>
+                        <w:rPr>
+                          <w:rFonts w:ascii="Century Gothic" w:hAnsi="Century Gothic"/>
+                          <w:sz w:val="20"/>
+                          <w:szCs w:val="20"/>
+                        </w:rPr>
+                        <w:t> :</w:t>
                       </w:r>
                       <w:r>
                         <w:rPr>
@@ -4025,34 +4092,9 @@
                           <w:sz w:val="20"/>
                           <w:szCs w:val="20"/>
                         </w:rPr>
-                        <w:tab/>
-                        <w:t>Le :</w:t>
+                        <w:t>BST</w:t>
                       </w:r>
-                      <w:r>
-                        <w:rPr>
-                          <w:rFonts w:ascii="Century Gothic" w:hAnsi="Century Gothic"/>
-                          <w:sz w:val="20"/>
-                          <w:szCs w:val="20"/>
-                        </w:rPr>
-                        <w:tab/>
-                      </w:r>
-                      <w:r>
-                        <w:rPr>
-                          <w:rFonts w:ascii="Century Gothic" w:hAnsi="Century Gothic"/>
-                          <w:sz w:val="20"/>
-                          <w:szCs w:val="20"/>
-                        </w:rPr>
-                        <w:tab/>
-                      </w:r>
-                      <w:r>
-                        <w:rPr>
-                          <w:rFonts w:ascii="Century Gothic" w:hAnsi="Century Gothic"/>
-                          <w:sz w:val="20"/>
-                          <w:szCs w:val="20"/>
-                        </w:rPr>
-                        <w:tab/>
-                        <w:t xml:space="preserve">                                     à :</w:t>
-                      </w:r>
+                      <w:proofErr w:type="gramEnd"/>
                     </w:p>
                     <w:p>
                       <w:pPr>

</xml_diff>